<commit_message>
Tarefas passo a passo
Va, reescreve la tudo o que escrevi com palavras tuas
</commit_message>
<xml_diff>
--- a/IPC/Tarefas step by step.docx
+++ b/IPC/Tarefas step by step.docx
@@ -18,25 +18,270 @@
           <w:b/>
           <w:sz w:val="28"/>
         </w:rPr>
-        <w:t xml:space="preserve">Tarefas step </w:t>
-      </w:r>
-      <w:proofErr w:type="spellStart"/>
-      <w:r>
+        <w:t>Tarefas step by step</w:t>
+      </w:r>
+      <w:bookmarkStart w:id="0" w:name="_GoBack"/>
+      <w:bookmarkEnd w:id="0"/>
+    </w:p>
+    <w:p>
+      <w:pPr>
+        <w:spacing w:line="360" w:lineRule="auto"/>
+        <w:jc w:val="both"/>
         <w:rPr>
           <w:rFonts w:ascii="Cambria" w:hAnsi="Cambria"/>
           <w:b/>
           <w:sz w:val="28"/>
         </w:rPr>
-        <w:t>by</w:t>
-      </w:r>
-      <w:proofErr w:type="spellEnd"/>
+      </w:pPr>
       <w:r>
         <w:rPr>
           <w:rFonts w:ascii="Cambria" w:hAnsi="Cambria"/>
           <w:b/>
           <w:sz w:val="28"/>
         </w:rPr>
-        <w:t xml:space="preserve"> step</w:t>
+        <w:t>Docente:</w:t>
+      </w:r>
+    </w:p>
+    <w:p>
+      <w:pPr>
+        <w:spacing w:line="360" w:lineRule="auto"/>
+        <w:jc w:val="both"/>
+        <w:rPr>
+          <w:rFonts w:ascii="Cambria" w:hAnsi="Cambria"/>
+          <w:b/>
+          <w:sz w:val="24"/>
+        </w:rPr>
+      </w:pPr>
+      <w:r>
+        <w:rPr>
+          <w:rFonts w:ascii="Cambria" w:hAnsi="Cambria"/>
+          <w:b/>
+          <w:sz w:val="24"/>
+        </w:rPr>
+        <w:t>Criar uma aula para uma determinada unidade curricular:</w:t>
+      </w:r>
+    </w:p>
+    <w:p>
+      <w:pPr>
+        <w:pStyle w:val="ListParagraph"/>
+        <w:numPr>
+          <w:ilvl w:val="0"/>
+          <w:numId w:val="3"/>
+        </w:numPr>
+        <w:spacing w:line="360" w:lineRule="auto"/>
+        <w:jc w:val="both"/>
+        <w:rPr>
+          <w:rFonts w:ascii="Cambria" w:hAnsi="Cambria"/>
+        </w:rPr>
+      </w:pPr>
+      <w:r>
+        <w:rPr>
+          <w:rFonts w:ascii="Cambria" w:hAnsi="Cambria"/>
+        </w:rPr>
+        <w:t xml:space="preserve">O docente </w:t>
+      </w:r>
+      <w:r>
+        <w:rPr>
+          <w:rFonts w:ascii="Cambria" w:hAnsi="Cambria"/>
+        </w:rPr>
+        <w:t>efetua</w:t>
+      </w:r>
+      <w:r>
+        <w:rPr>
+          <w:rFonts w:ascii="Cambria" w:hAnsi="Cambria"/>
+        </w:rPr>
+        <w:t xml:space="preserve"> o </w:t>
+      </w:r>
+      <w:r>
+        <w:rPr>
+          <w:rFonts w:ascii="Cambria" w:hAnsi="Cambria"/>
+          <w:i/>
+        </w:rPr>
+        <w:t>login</w:t>
+      </w:r>
+      <w:r>
+        <w:rPr>
+          <w:rFonts w:ascii="Cambria" w:hAnsi="Cambria"/>
+        </w:rPr>
+        <w:t xml:space="preserve"> no sistema;</w:t>
+      </w:r>
+    </w:p>
+    <w:p>
+      <w:pPr>
+        <w:pStyle w:val="ListParagraph"/>
+        <w:numPr>
+          <w:ilvl w:val="0"/>
+          <w:numId w:val="3"/>
+        </w:numPr>
+        <w:spacing w:line="360" w:lineRule="auto"/>
+        <w:jc w:val="both"/>
+        <w:rPr>
+          <w:rFonts w:ascii="Cambria" w:hAnsi="Cambria"/>
+        </w:rPr>
+      </w:pPr>
+      <w:r>
+        <w:rPr>
+          <w:rFonts w:ascii="Cambria" w:hAnsi="Cambria"/>
+        </w:rPr>
+        <w:t>Escolhe a opção “Nova Aula”;</w:t>
+      </w:r>
+    </w:p>
+    <w:p>
+      <w:pPr>
+        <w:pStyle w:val="ListParagraph"/>
+        <w:numPr>
+          <w:ilvl w:val="0"/>
+          <w:numId w:val="3"/>
+        </w:numPr>
+        <w:spacing w:line="360" w:lineRule="auto"/>
+        <w:jc w:val="both"/>
+        <w:rPr>
+          <w:rFonts w:ascii="Cambria" w:hAnsi="Cambria"/>
+        </w:rPr>
+      </w:pPr>
+      <w:r>
+        <w:rPr>
+          <w:rFonts w:ascii="Cambria" w:hAnsi="Cambria"/>
+        </w:rPr>
+        <w:t>Seleciona</w:t>
+      </w:r>
+      <w:r>
+        <w:rPr>
+          <w:rFonts w:ascii="Cambria" w:hAnsi="Cambria"/>
+        </w:rPr>
+        <w:t xml:space="preserve"> a unidade curricular “</w:t>
+      </w:r>
+      <w:r>
+        <w:rPr>
+          <w:rFonts w:ascii="Cambria" w:hAnsi="Cambria"/>
+        </w:rPr>
+        <w:t>Interação</w:t>
+      </w:r>
+      <w:r>
+        <w:rPr>
+          <w:rFonts w:ascii="Cambria" w:hAnsi="Cambria"/>
+        </w:rPr>
+        <w:t xml:space="preserve"> Pessoa-Computador”;</w:t>
+      </w:r>
+    </w:p>
+    <w:p>
+      <w:pPr>
+        <w:pStyle w:val="ListParagraph"/>
+        <w:numPr>
+          <w:ilvl w:val="0"/>
+          <w:numId w:val="3"/>
+        </w:numPr>
+        <w:spacing w:line="360" w:lineRule="auto"/>
+        <w:jc w:val="both"/>
+        <w:rPr>
+          <w:rFonts w:ascii="Cambria" w:hAnsi="Cambria"/>
+        </w:rPr>
+      </w:pPr>
+      <w:r>
+        <w:rPr>
+          <w:rFonts w:ascii="Cambria" w:hAnsi="Cambria"/>
+        </w:rPr>
+        <w:t>Preenche os requisitos necessários:</w:t>
+      </w:r>
+    </w:p>
+    <w:p>
+      <w:pPr>
+        <w:pStyle w:val="ListParagraph"/>
+        <w:numPr>
+          <w:ilvl w:val="1"/>
+          <w:numId w:val="3"/>
+        </w:numPr>
+        <w:spacing w:line="360" w:lineRule="auto"/>
+        <w:jc w:val="both"/>
+        <w:rPr>
+          <w:rFonts w:ascii="Cambria" w:hAnsi="Cambria"/>
+        </w:rPr>
+      </w:pPr>
+      <w:r>
+        <w:rPr>
+          <w:rFonts w:ascii="Cambria" w:hAnsi="Cambria"/>
+        </w:rPr>
+        <w:t>Escreve o sumário da aula;</w:t>
+      </w:r>
+    </w:p>
+    <w:p>
+      <w:pPr>
+        <w:pStyle w:val="ListParagraph"/>
+        <w:numPr>
+          <w:ilvl w:val="1"/>
+          <w:numId w:val="3"/>
+        </w:numPr>
+        <w:spacing w:line="360" w:lineRule="auto"/>
+        <w:jc w:val="both"/>
+        <w:rPr>
+          <w:rFonts w:ascii="Cambria" w:hAnsi="Cambria"/>
+        </w:rPr>
+      </w:pPr>
+      <w:r>
+        <w:rPr>
+          <w:rFonts w:ascii="Cambria" w:hAnsi="Cambria"/>
+        </w:rPr>
+        <w:t>Escolhe a data da mesma.</w:t>
+      </w:r>
+    </w:p>
+    <w:p>
+      <w:pPr>
+        <w:pStyle w:val="ListParagraph"/>
+        <w:numPr>
+          <w:ilvl w:val="0"/>
+          <w:numId w:val="3"/>
+        </w:numPr>
+        <w:spacing w:line="360" w:lineRule="auto"/>
+        <w:jc w:val="both"/>
+        <w:rPr>
+          <w:rFonts w:ascii="Cambria" w:hAnsi="Cambria"/>
+        </w:rPr>
+      </w:pPr>
+      <w:r>
+        <w:rPr>
+          <w:rFonts w:ascii="Cambria" w:hAnsi="Cambria"/>
+        </w:rPr>
+        <w:t>Confirma a criação de uma aula.</w:t>
+      </w:r>
+    </w:p>
+    <w:p>
+      <w:pPr>
+        <w:pStyle w:val="ListParagraph"/>
+        <w:numPr>
+          <w:ilvl w:val="0"/>
+          <w:numId w:val="3"/>
+        </w:numPr>
+        <w:spacing w:line="360" w:lineRule="auto"/>
+        <w:jc w:val="both"/>
+        <w:rPr>
+          <w:rFonts w:ascii="Cambria" w:hAnsi="Cambria"/>
+        </w:rPr>
+      </w:pPr>
+      <w:r>
+        <w:rPr>
+          <w:rFonts w:ascii="Cambria" w:hAnsi="Cambria"/>
+        </w:rPr>
+        <w:t>Aguarda que todos os alunos registem a presença;</w:t>
+      </w:r>
+    </w:p>
+    <w:p>
+      <w:pPr>
+        <w:pStyle w:val="ListParagraph"/>
+        <w:numPr>
+          <w:ilvl w:val="0"/>
+          <w:numId w:val="3"/>
+        </w:numPr>
+        <w:spacing w:line="360" w:lineRule="auto"/>
+        <w:jc w:val="both"/>
+        <w:rPr>
+          <w:rFonts w:ascii="Cambria" w:hAnsi="Cambria"/>
+        </w:rPr>
+      </w:pPr>
+      <w:r>
+        <w:rPr>
+          <w:rFonts w:ascii="Cambria" w:hAnsi="Cambria"/>
+        </w:rPr>
+        <w:t>Encerra a aula;</w:t>
       </w:r>
     </w:p>
     <w:p>
@@ -49,24 +294,239 @@
           <w:sz w:val="28"/>
         </w:rPr>
       </w:pPr>
-    </w:p>
-    <w:p>
-      <w:pPr>
-        <w:spacing w:line="360" w:lineRule="auto"/>
-        <w:jc w:val="both"/>
+      <w:r>
         <w:rPr>
           <w:rFonts w:ascii="Cambria" w:hAnsi="Cambria"/>
           <w:b/>
           <w:sz w:val="28"/>
         </w:rPr>
-      </w:pPr>
+        <w:t xml:space="preserve">Consultar uma aula previamente </w:t>
+      </w:r>
       <w:r>
         <w:rPr>
           <w:rFonts w:ascii="Cambria" w:hAnsi="Cambria"/>
           <w:b/>
           <w:sz w:val="28"/>
         </w:rPr>
-        <w:t>Docente:</w:t>
+        <w:t>lecionada</w:t>
+      </w:r>
+      <w:r>
+        <w:rPr>
+          <w:rFonts w:ascii="Cambria" w:hAnsi="Cambria"/>
+          <w:b/>
+          <w:sz w:val="28"/>
+        </w:rPr>
+        <w:t>:</w:t>
+      </w:r>
+    </w:p>
+    <w:p>
+      <w:pPr>
+        <w:pStyle w:val="ListParagraph"/>
+        <w:numPr>
+          <w:ilvl w:val="0"/>
+          <w:numId w:val="4"/>
+        </w:numPr>
+        <w:spacing w:line="360" w:lineRule="auto"/>
+        <w:jc w:val="both"/>
+        <w:rPr>
+          <w:rFonts w:ascii="Cambria" w:hAnsi="Cambria"/>
+        </w:rPr>
+      </w:pPr>
+      <w:r>
+        <w:rPr>
+          <w:rFonts w:ascii="Cambria" w:hAnsi="Cambria"/>
+        </w:rPr>
+        <w:t xml:space="preserve">O docente realiza o </w:t>
+      </w:r>
+      <w:r>
+        <w:rPr>
+          <w:rFonts w:ascii="Cambria" w:hAnsi="Cambria"/>
+          <w:i/>
+        </w:rPr>
+        <w:t>login</w:t>
+      </w:r>
+      <w:r>
+        <w:t xml:space="preserve"> no sistema;</w:t>
+      </w:r>
+    </w:p>
+    <w:p>
+      <w:pPr>
+        <w:pStyle w:val="ListParagraph"/>
+        <w:numPr>
+          <w:ilvl w:val="0"/>
+          <w:numId w:val="4"/>
+        </w:numPr>
+        <w:spacing w:line="360" w:lineRule="auto"/>
+        <w:jc w:val="both"/>
+        <w:rPr>
+          <w:rFonts w:ascii="Cambria" w:hAnsi="Cambria"/>
+        </w:rPr>
+      </w:pPr>
+      <w:r>
+        <w:rPr>
+          <w:rFonts w:ascii="Cambria" w:hAnsi="Cambria"/>
+        </w:rPr>
+        <w:t>Acede à secção “Consultar Aulas”;</w:t>
+      </w:r>
+    </w:p>
+    <w:p>
+      <w:pPr>
+        <w:pStyle w:val="ListParagraph"/>
+        <w:numPr>
+          <w:ilvl w:val="0"/>
+          <w:numId w:val="4"/>
+        </w:numPr>
+        <w:spacing w:line="360" w:lineRule="auto"/>
+        <w:jc w:val="both"/>
+        <w:rPr>
+          <w:rFonts w:ascii="Cambria" w:hAnsi="Cambria"/>
+        </w:rPr>
+      </w:pPr>
+      <w:r>
+        <w:rPr>
+          <w:rFonts w:ascii="Cambria" w:hAnsi="Cambria"/>
+        </w:rPr>
+        <w:t>Seleciona</w:t>
+      </w:r>
+      <w:r>
+        <w:rPr>
+          <w:rFonts w:ascii="Cambria" w:hAnsi="Cambria"/>
+        </w:rPr>
+        <w:t xml:space="preserve"> a unidade curricular “Turismo Internacional”;</w:t>
+      </w:r>
+    </w:p>
+    <w:p>
+      <w:pPr>
+        <w:pStyle w:val="ListParagraph"/>
+        <w:numPr>
+          <w:ilvl w:val="0"/>
+          <w:numId w:val="4"/>
+        </w:numPr>
+        <w:spacing w:line="360" w:lineRule="auto"/>
+        <w:jc w:val="both"/>
+        <w:rPr>
+          <w:rFonts w:ascii="Cambria" w:hAnsi="Cambria"/>
+        </w:rPr>
+      </w:pPr>
+      <w:r>
+        <w:rPr>
+          <w:rFonts w:ascii="Cambria" w:hAnsi="Cambria"/>
+        </w:rPr>
+        <w:t>Seleciona</w:t>
+      </w:r>
+      <w:r>
+        <w:rPr>
+          <w:rFonts w:ascii="Cambria" w:hAnsi="Cambria"/>
+        </w:rPr>
+        <w:t xml:space="preserve"> as opções necessárias:</w:t>
+      </w:r>
+    </w:p>
+    <w:p>
+      <w:pPr>
+        <w:pStyle w:val="ListParagraph"/>
+        <w:numPr>
+          <w:ilvl w:val="1"/>
+          <w:numId w:val="4"/>
+        </w:numPr>
+        <w:spacing w:line="360" w:lineRule="auto"/>
+        <w:jc w:val="both"/>
+        <w:rPr>
+          <w:rFonts w:ascii="Cambria" w:hAnsi="Cambria"/>
+        </w:rPr>
+      </w:pPr>
+      <w:r>
+        <w:rPr>
+          <w:rFonts w:ascii="Cambria" w:hAnsi="Cambria"/>
+        </w:rPr>
+        <w:t>Escolhe o mês “Abril”;</w:t>
+      </w:r>
+    </w:p>
+    <w:p>
+      <w:pPr>
+        <w:pStyle w:val="ListParagraph"/>
+        <w:numPr>
+          <w:ilvl w:val="1"/>
+          <w:numId w:val="4"/>
+        </w:numPr>
+        <w:spacing w:line="360" w:lineRule="auto"/>
+        <w:jc w:val="both"/>
+        <w:rPr>
+          <w:rFonts w:ascii="Cambria" w:hAnsi="Cambria"/>
+        </w:rPr>
+      </w:pPr>
+      <w:r>
+        <w:rPr>
+          <w:rFonts w:ascii="Cambria" w:hAnsi="Cambria"/>
+        </w:rPr>
+        <w:t>Seleciona</w:t>
+      </w:r>
+      <w:r>
+        <w:rPr>
+          <w:rFonts w:ascii="Cambria" w:hAnsi="Cambria"/>
+        </w:rPr>
+        <w:t xml:space="preserve"> o dia da aula que pretende consultar</w:t>
+      </w:r>
+      <w:r>
+        <w:rPr>
+          <w:rFonts w:ascii="Cambria" w:hAnsi="Cambria"/>
+        </w:rPr>
+        <w:t>.</w:t>
+      </w:r>
+    </w:p>
+    <w:p>
+      <w:pPr>
+        <w:pStyle w:val="ListParagraph"/>
+        <w:numPr>
+          <w:ilvl w:val="0"/>
+          <w:numId w:val="4"/>
+        </w:numPr>
+        <w:spacing w:line="360" w:lineRule="auto"/>
+        <w:jc w:val="both"/>
+        <w:rPr>
+          <w:rFonts w:ascii="Cambria" w:hAnsi="Cambria"/>
+        </w:rPr>
+      </w:pPr>
+      <w:r>
+        <w:rPr>
+          <w:rFonts w:ascii="Cambria" w:hAnsi="Cambria"/>
+        </w:rPr>
+        <w:t>Confirma o processo.</w:t>
+      </w:r>
+    </w:p>
+    <w:p>
+      <w:pPr>
+        <w:spacing w:line="360" w:lineRule="auto"/>
+        <w:jc w:val="both"/>
+        <w:rPr>
+          <w:rFonts w:ascii="Cambria" w:hAnsi="Cambria"/>
+        </w:rPr>
+      </w:pPr>
+    </w:p>
+    <w:p>
+      <w:pPr>
+        <w:spacing w:line="360" w:lineRule="auto"/>
+        <w:jc w:val="both"/>
+        <w:rPr>
+          <w:rFonts w:ascii="Cambria" w:hAnsi="Cambria"/>
+          <w:b/>
+          <w:sz w:val="28"/>
+        </w:rPr>
+      </w:pPr>
+      <w:r>
+        <w:rPr>
+          <w:rFonts w:ascii="Cambria" w:hAnsi="Cambria"/>
+          <w:b/>
+          <w:sz w:val="28"/>
+        </w:rPr>
+        <w:t>Aluno</w:t>
+      </w:r>
+      <w:r>
+        <w:rPr>
+          <w:rFonts w:ascii="Cambria" w:hAnsi="Cambria"/>
+          <w:b/>
+          <w:sz w:val="28"/>
+        </w:rPr>
+        <w:t>:</w:t>
       </w:r>
     </w:p>
     <w:p>
@@ -85,470 +545,7 @@
           <w:b/>
           <w:sz w:val="24"/>
         </w:rPr>
-        <w:t>Criar uma aula para uma determinada unidade curricular:</w:t>
-      </w:r>
-    </w:p>
-    <w:p>
-      <w:pPr>
-        <w:pStyle w:val="ListParagraph"/>
-        <w:numPr>
-          <w:ilvl w:val="0"/>
-          <w:numId w:val="3"/>
-        </w:numPr>
-        <w:spacing w:line="360" w:lineRule="auto"/>
-        <w:jc w:val="both"/>
-        <w:rPr>
-          <w:rFonts w:ascii="Cambria" w:hAnsi="Cambria"/>
-        </w:rPr>
-      </w:pPr>
-      <w:r>
-        <w:rPr>
-          <w:rFonts w:ascii="Cambria" w:hAnsi="Cambria"/>
-        </w:rPr>
-        <w:t xml:space="preserve">O docente </w:t>
-      </w:r>
-      <w:proofErr w:type="spellStart"/>
-      <w:r>
-        <w:rPr>
-          <w:rFonts w:ascii="Cambria" w:hAnsi="Cambria"/>
-        </w:rPr>
-        <w:t>efectua</w:t>
-      </w:r>
-      <w:proofErr w:type="spellEnd"/>
-      <w:r>
-        <w:rPr>
-          <w:rFonts w:ascii="Cambria" w:hAnsi="Cambria"/>
-        </w:rPr>
-        <w:t xml:space="preserve"> o </w:t>
-      </w:r>
-      <w:r>
-        <w:rPr>
-          <w:rFonts w:ascii="Cambria" w:hAnsi="Cambria"/>
-          <w:i/>
-        </w:rPr>
-        <w:t>login</w:t>
-      </w:r>
-      <w:r>
-        <w:rPr>
-          <w:rFonts w:ascii="Cambria" w:hAnsi="Cambria"/>
-        </w:rPr>
-        <w:t xml:space="preserve"> no sistema;</w:t>
-      </w:r>
-    </w:p>
-    <w:p>
-      <w:pPr>
-        <w:pStyle w:val="ListParagraph"/>
-        <w:numPr>
-          <w:ilvl w:val="0"/>
-          <w:numId w:val="3"/>
-        </w:numPr>
-        <w:spacing w:line="360" w:lineRule="auto"/>
-        <w:jc w:val="both"/>
-        <w:rPr>
-          <w:rFonts w:ascii="Cambria" w:hAnsi="Cambria"/>
-        </w:rPr>
-      </w:pPr>
-      <w:r>
-        <w:rPr>
-          <w:rFonts w:ascii="Cambria" w:hAnsi="Cambria"/>
-        </w:rPr>
-        <w:t>Escolhe a opção “Nova Aula”;</w:t>
-      </w:r>
-    </w:p>
-    <w:p>
-      <w:pPr>
-        <w:pStyle w:val="ListParagraph"/>
-        <w:numPr>
-          <w:ilvl w:val="0"/>
-          <w:numId w:val="3"/>
-        </w:numPr>
-        <w:spacing w:line="360" w:lineRule="auto"/>
-        <w:jc w:val="both"/>
-        <w:rPr>
-          <w:rFonts w:ascii="Cambria" w:hAnsi="Cambria"/>
-        </w:rPr>
-      </w:pPr>
-      <w:proofErr w:type="spellStart"/>
-      <w:r>
-        <w:rPr>
-          <w:rFonts w:ascii="Cambria" w:hAnsi="Cambria"/>
-        </w:rPr>
-        <w:t>Selecciona</w:t>
-      </w:r>
-      <w:proofErr w:type="spellEnd"/>
-      <w:r>
-        <w:rPr>
-          <w:rFonts w:ascii="Cambria" w:hAnsi="Cambria"/>
-        </w:rPr>
-        <w:t xml:space="preserve"> a unidade curricular “</w:t>
-      </w:r>
-      <w:proofErr w:type="spellStart"/>
-      <w:r>
-        <w:rPr>
-          <w:rFonts w:ascii="Cambria" w:hAnsi="Cambria"/>
-        </w:rPr>
-        <w:t>Interacção</w:t>
-      </w:r>
-      <w:proofErr w:type="spellEnd"/>
-      <w:r>
-        <w:rPr>
-          <w:rFonts w:ascii="Cambria" w:hAnsi="Cambria"/>
-        </w:rPr>
-        <w:t xml:space="preserve"> Pessoa-Computador”;</w:t>
-      </w:r>
-    </w:p>
-    <w:p>
-      <w:pPr>
-        <w:pStyle w:val="ListParagraph"/>
-        <w:numPr>
-          <w:ilvl w:val="0"/>
-          <w:numId w:val="3"/>
-        </w:numPr>
-        <w:spacing w:line="360" w:lineRule="auto"/>
-        <w:jc w:val="both"/>
-        <w:rPr>
-          <w:rFonts w:ascii="Cambria" w:hAnsi="Cambria"/>
-        </w:rPr>
-      </w:pPr>
-      <w:r>
-        <w:rPr>
-          <w:rFonts w:ascii="Cambria" w:hAnsi="Cambria"/>
-        </w:rPr>
-        <w:t>Preenche os requisitos necessários:</w:t>
-      </w:r>
-    </w:p>
-    <w:p>
-      <w:pPr>
-        <w:pStyle w:val="ListParagraph"/>
-        <w:numPr>
-          <w:ilvl w:val="1"/>
-          <w:numId w:val="3"/>
-        </w:numPr>
-        <w:spacing w:line="360" w:lineRule="auto"/>
-        <w:jc w:val="both"/>
-        <w:rPr>
-          <w:rFonts w:ascii="Cambria" w:hAnsi="Cambria"/>
-        </w:rPr>
-      </w:pPr>
-      <w:r>
-        <w:rPr>
-          <w:rFonts w:ascii="Cambria" w:hAnsi="Cambria"/>
-        </w:rPr>
-        <w:t>Escreve o sumário da aula;</w:t>
-      </w:r>
-    </w:p>
-    <w:p>
-      <w:pPr>
-        <w:pStyle w:val="ListParagraph"/>
-        <w:numPr>
-          <w:ilvl w:val="1"/>
-          <w:numId w:val="3"/>
-        </w:numPr>
-        <w:spacing w:line="360" w:lineRule="auto"/>
-        <w:jc w:val="both"/>
-        <w:rPr>
-          <w:rFonts w:ascii="Cambria" w:hAnsi="Cambria"/>
-        </w:rPr>
-      </w:pPr>
-      <w:r>
-        <w:rPr>
-          <w:rFonts w:ascii="Cambria" w:hAnsi="Cambria"/>
-        </w:rPr>
-        <w:t>Escolhe a data da mesma.</w:t>
-      </w:r>
-    </w:p>
-    <w:p>
-      <w:pPr>
-        <w:pStyle w:val="ListParagraph"/>
-        <w:numPr>
-          <w:ilvl w:val="0"/>
-          <w:numId w:val="3"/>
-        </w:numPr>
-        <w:spacing w:line="360" w:lineRule="auto"/>
-        <w:jc w:val="both"/>
-        <w:rPr>
-          <w:rFonts w:ascii="Cambria" w:hAnsi="Cambria"/>
-        </w:rPr>
-      </w:pPr>
-      <w:r>
-        <w:rPr>
-          <w:rFonts w:ascii="Cambria" w:hAnsi="Cambria"/>
-        </w:rPr>
-        <w:t>Confirma a criação de uma aula.</w:t>
-      </w:r>
-    </w:p>
-    <w:p>
-      <w:pPr>
-        <w:spacing w:line="360" w:lineRule="auto"/>
-        <w:jc w:val="both"/>
-        <w:rPr>
-          <w:rFonts w:ascii="Cambria" w:hAnsi="Cambria"/>
-          <w:b/>
-          <w:sz w:val="28"/>
-        </w:rPr>
-      </w:pPr>
-      <w:r>
-        <w:rPr>
-          <w:rFonts w:ascii="Cambria" w:hAnsi="Cambria"/>
-          <w:b/>
-          <w:sz w:val="28"/>
-        </w:rPr>
-        <w:t xml:space="preserve">Consultar uma aula previamente </w:t>
-      </w:r>
-      <w:proofErr w:type="spellStart"/>
-      <w:r>
-        <w:rPr>
-          <w:rFonts w:ascii="Cambria" w:hAnsi="Cambria"/>
-          <w:b/>
-          <w:sz w:val="28"/>
-        </w:rPr>
-        <w:t>leccionada</w:t>
-      </w:r>
-      <w:proofErr w:type="spellEnd"/>
-      <w:r>
-        <w:rPr>
-          <w:rFonts w:ascii="Cambria" w:hAnsi="Cambria"/>
-          <w:b/>
-          <w:sz w:val="28"/>
-        </w:rPr>
-        <w:t>:</w:t>
-      </w:r>
-    </w:p>
-    <w:p>
-      <w:pPr>
-        <w:pStyle w:val="ListParagraph"/>
-        <w:numPr>
-          <w:ilvl w:val="0"/>
-          <w:numId w:val="4"/>
-        </w:numPr>
-        <w:spacing w:line="360" w:lineRule="auto"/>
-        <w:jc w:val="both"/>
-        <w:rPr>
-          <w:rFonts w:ascii="Cambria" w:hAnsi="Cambria"/>
-        </w:rPr>
-      </w:pPr>
-      <w:r>
-        <w:rPr>
-          <w:rFonts w:ascii="Cambria" w:hAnsi="Cambria"/>
-        </w:rPr>
-        <w:t xml:space="preserve">O docente realiza o </w:t>
-      </w:r>
-      <w:r>
-        <w:rPr>
-          <w:rFonts w:ascii="Cambria" w:hAnsi="Cambria"/>
-          <w:i/>
-        </w:rPr>
-        <w:t>login</w:t>
-      </w:r>
-      <w:r>
-        <w:t xml:space="preserve"> no sistema;</w:t>
-      </w:r>
-    </w:p>
-    <w:p>
-      <w:pPr>
-        <w:pStyle w:val="ListParagraph"/>
-        <w:numPr>
-          <w:ilvl w:val="0"/>
-          <w:numId w:val="4"/>
-        </w:numPr>
-        <w:spacing w:line="360" w:lineRule="auto"/>
-        <w:jc w:val="both"/>
-        <w:rPr>
-          <w:rFonts w:ascii="Cambria" w:hAnsi="Cambria"/>
-        </w:rPr>
-      </w:pPr>
-      <w:r>
-        <w:rPr>
-          <w:rFonts w:ascii="Cambria" w:hAnsi="Cambria"/>
-        </w:rPr>
-        <w:t>Acede à secção “Consultar Aulas”;</w:t>
-      </w:r>
-    </w:p>
-    <w:p>
-      <w:pPr>
-        <w:pStyle w:val="ListParagraph"/>
-        <w:numPr>
-          <w:ilvl w:val="0"/>
-          <w:numId w:val="4"/>
-        </w:numPr>
-        <w:spacing w:line="360" w:lineRule="auto"/>
-        <w:jc w:val="both"/>
-        <w:rPr>
-          <w:rFonts w:ascii="Cambria" w:hAnsi="Cambria"/>
-        </w:rPr>
-      </w:pPr>
-      <w:proofErr w:type="spellStart"/>
-      <w:r>
-        <w:rPr>
-          <w:rFonts w:ascii="Cambria" w:hAnsi="Cambria"/>
-        </w:rPr>
-        <w:t>Selecciona</w:t>
-      </w:r>
-      <w:proofErr w:type="spellEnd"/>
-      <w:r>
-        <w:rPr>
-          <w:rFonts w:ascii="Cambria" w:hAnsi="Cambria"/>
-        </w:rPr>
-        <w:t xml:space="preserve"> a unidade curricular “Turismo Internacional”;</w:t>
-      </w:r>
-    </w:p>
-    <w:p>
-      <w:pPr>
-        <w:pStyle w:val="ListParagraph"/>
-        <w:numPr>
-          <w:ilvl w:val="0"/>
-          <w:numId w:val="4"/>
-        </w:numPr>
-        <w:spacing w:line="360" w:lineRule="auto"/>
-        <w:jc w:val="both"/>
-        <w:rPr>
-          <w:rFonts w:ascii="Cambria" w:hAnsi="Cambria"/>
-        </w:rPr>
-      </w:pPr>
-      <w:proofErr w:type="spellStart"/>
-      <w:r>
-        <w:rPr>
-          <w:rFonts w:ascii="Cambria" w:hAnsi="Cambria"/>
-        </w:rPr>
-        <w:t>Selecciona</w:t>
-      </w:r>
-      <w:proofErr w:type="spellEnd"/>
-      <w:r>
-        <w:rPr>
-          <w:rFonts w:ascii="Cambria" w:hAnsi="Cambria"/>
-        </w:rPr>
-        <w:t xml:space="preserve"> as opções necessárias:</w:t>
-      </w:r>
-    </w:p>
-    <w:p>
-      <w:pPr>
-        <w:pStyle w:val="ListParagraph"/>
-        <w:numPr>
-          <w:ilvl w:val="1"/>
-          <w:numId w:val="4"/>
-        </w:numPr>
-        <w:spacing w:line="360" w:lineRule="auto"/>
-        <w:jc w:val="both"/>
-        <w:rPr>
-          <w:rFonts w:ascii="Cambria" w:hAnsi="Cambria"/>
-        </w:rPr>
-      </w:pPr>
-      <w:r>
-        <w:rPr>
-          <w:rFonts w:ascii="Cambria" w:hAnsi="Cambria"/>
-        </w:rPr>
-        <w:t>Escolhe o mês “Abril”;</w:t>
-      </w:r>
-    </w:p>
-    <w:p>
-      <w:pPr>
-        <w:pStyle w:val="ListParagraph"/>
-        <w:numPr>
-          <w:ilvl w:val="1"/>
-          <w:numId w:val="4"/>
-        </w:numPr>
-        <w:spacing w:line="360" w:lineRule="auto"/>
-        <w:jc w:val="both"/>
-        <w:rPr>
-          <w:rFonts w:ascii="Cambria" w:hAnsi="Cambria"/>
-        </w:rPr>
-      </w:pPr>
-      <w:proofErr w:type="spellStart"/>
-      <w:r>
-        <w:rPr>
-          <w:rFonts w:ascii="Cambria" w:hAnsi="Cambria"/>
-        </w:rPr>
-        <w:t>Selecciona</w:t>
-      </w:r>
-      <w:proofErr w:type="spellEnd"/>
-      <w:r>
-        <w:rPr>
-          <w:rFonts w:ascii="Cambria" w:hAnsi="Cambria"/>
-        </w:rPr>
-        <w:t xml:space="preserve"> o dia da aula que pretende consultar</w:t>
-      </w:r>
-      <w:r>
-        <w:rPr>
-          <w:rFonts w:ascii="Cambria" w:hAnsi="Cambria"/>
-        </w:rPr>
-        <w:t>.</w:t>
-      </w:r>
-    </w:p>
-    <w:p>
-      <w:pPr>
-        <w:pStyle w:val="ListParagraph"/>
-        <w:numPr>
-          <w:ilvl w:val="0"/>
-          <w:numId w:val="4"/>
-        </w:numPr>
-        <w:spacing w:line="360" w:lineRule="auto"/>
-        <w:jc w:val="both"/>
-        <w:rPr>
-          <w:rFonts w:ascii="Cambria" w:hAnsi="Cambria"/>
-        </w:rPr>
-      </w:pPr>
-      <w:r>
-        <w:rPr>
-          <w:rFonts w:ascii="Cambria" w:hAnsi="Cambria"/>
-        </w:rPr>
-        <w:t>Confirma o processo.</w:t>
-      </w:r>
-    </w:p>
-    <w:p>
-      <w:pPr>
-        <w:spacing w:line="360" w:lineRule="auto"/>
-        <w:jc w:val="both"/>
-        <w:rPr>
-          <w:rFonts w:ascii="Cambria" w:hAnsi="Cambria"/>
-        </w:rPr>
-      </w:pPr>
-    </w:p>
-    <w:p>
-      <w:pPr>
-        <w:spacing w:line="360" w:lineRule="auto"/>
-        <w:jc w:val="both"/>
-        <w:rPr>
-          <w:rFonts w:ascii="Cambria" w:hAnsi="Cambria"/>
-          <w:b/>
-          <w:sz w:val="28"/>
-        </w:rPr>
-      </w:pPr>
-      <w:r>
-        <w:rPr>
-          <w:rFonts w:ascii="Cambria" w:hAnsi="Cambria"/>
-          <w:b/>
-          <w:sz w:val="28"/>
-        </w:rPr>
-        <w:t>Aluno</w:t>
-      </w:r>
-      <w:bookmarkStart w:id="0" w:name="_GoBack"/>
-      <w:bookmarkEnd w:id="0"/>
-      <w:r>
-        <w:rPr>
-          <w:rFonts w:ascii="Cambria" w:hAnsi="Cambria"/>
-          <w:b/>
-          <w:sz w:val="28"/>
-        </w:rPr>
-        <w:t>:</w:t>
-      </w:r>
-    </w:p>
-    <w:p>
-      <w:pPr>
-        <w:spacing w:line="360" w:lineRule="auto"/>
-        <w:jc w:val="both"/>
-        <w:rPr>
-          <w:rFonts w:ascii="Cambria" w:hAnsi="Cambria"/>
-          <w:b/>
-          <w:sz w:val="24"/>
-        </w:rPr>
-      </w:pPr>
-      <w:r>
-        <w:rPr>
-          <w:rFonts w:ascii="Cambria" w:hAnsi="Cambria"/>
-          <w:b/>
-          <w:sz w:val="24"/>
-        </w:rPr>
-        <w:t>Criar uma aula para uma determinada unidade curricular:</w:t>
+        <w:t>Consultar a assiduidade numa determinada unidade curricular:</w:t>
       </w:r>
     </w:p>
     <w:p>
@@ -568,34 +565,7 @@
         <w:rPr>
           <w:rFonts w:ascii="Cambria" w:hAnsi="Cambria"/>
         </w:rPr>
-        <w:t xml:space="preserve">O docente </w:t>
-      </w:r>
-      <w:proofErr w:type="spellStart"/>
-      <w:r>
-        <w:rPr>
-          <w:rFonts w:ascii="Cambria" w:hAnsi="Cambria"/>
-        </w:rPr>
-        <w:t>efectua</w:t>
-      </w:r>
-      <w:proofErr w:type="spellEnd"/>
-      <w:r>
-        <w:rPr>
-          <w:rFonts w:ascii="Cambria" w:hAnsi="Cambria"/>
-        </w:rPr>
-        <w:t xml:space="preserve"> o </w:t>
-      </w:r>
-      <w:r>
-        <w:rPr>
-          <w:rFonts w:ascii="Cambria" w:hAnsi="Cambria"/>
-          <w:i/>
-        </w:rPr>
-        <w:t>login</w:t>
-      </w:r>
-      <w:r>
-        <w:rPr>
-          <w:rFonts w:ascii="Cambria" w:hAnsi="Cambria"/>
-        </w:rPr>
-        <w:t xml:space="preserve"> no sistema;</w:t>
+        <w:t>O aluno efetua o login no sistema;</w:t>
       </w:r>
     </w:p>
     <w:p>
@@ -615,7 +585,13 @@
         <w:rPr>
           <w:rFonts w:ascii="Cambria" w:hAnsi="Cambria"/>
         </w:rPr>
-        <w:t>Escolhe a opção “Nova Aula”;</w:t>
+        <w:t>Seleciona a opção “Consultar Presenças”</w:t>
+      </w:r>
+      <w:r>
+        <w:rPr>
+          <w:rFonts w:ascii="Cambria" w:hAnsi="Cambria"/>
+        </w:rPr>
+        <w:t>;</w:t>
       </w:r>
     </w:p>
     <w:p>
@@ -631,33 +607,17 @@
           <w:rFonts w:ascii="Cambria" w:hAnsi="Cambria"/>
         </w:rPr>
       </w:pPr>
-      <w:proofErr w:type="spellStart"/>
-      <w:r>
-        <w:rPr>
-          <w:rFonts w:ascii="Cambria" w:hAnsi="Cambria"/>
-        </w:rPr>
-        <w:t>Selecciona</w:t>
-      </w:r>
-      <w:proofErr w:type="spellEnd"/>
-      <w:r>
-        <w:rPr>
-          <w:rFonts w:ascii="Cambria" w:hAnsi="Cambria"/>
-        </w:rPr>
-        <w:t xml:space="preserve"> a unidade curricular “</w:t>
-      </w:r>
-      <w:proofErr w:type="spellStart"/>
-      <w:r>
-        <w:rPr>
-          <w:rFonts w:ascii="Cambria" w:hAnsi="Cambria"/>
-        </w:rPr>
-        <w:t>Interacção</w:t>
-      </w:r>
-      <w:proofErr w:type="spellEnd"/>
-      <w:r>
-        <w:rPr>
-          <w:rFonts w:ascii="Cambria" w:hAnsi="Cambria"/>
-        </w:rPr>
-        <w:t xml:space="preserve"> Pessoa-Computador”;</w:t>
+      <w:r>
+        <w:rPr>
+          <w:rFonts w:ascii="Cambria" w:hAnsi="Cambria"/>
+        </w:rPr>
+        <w:t>Escolhe a unidade curricular que pretende consultar</w:t>
+      </w:r>
+      <w:r>
+        <w:rPr>
+          <w:rFonts w:ascii="Cambria" w:hAnsi="Cambria"/>
+        </w:rPr>
+        <w:t>:</w:t>
       </w:r>
     </w:p>
     <w:p>
@@ -677,67 +637,19 @@
         <w:rPr>
           <w:rFonts w:ascii="Cambria" w:hAnsi="Cambria"/>
         </w:rPr>
-        <w:t>Preenche os requisitos necessários:</w:t>
-      </w:r>
-    </w:p>
-    <w:p>
-      <w:pPr>
-        <w:pStyle w:val="ListParagraph"/>
-        <w:numPr>
-          <w:ilvl w:val="1"/>
-          <w:numId w:val="5"/>
-        </w:numPr>
-        <w:spacing w:line="360" w:lineRule="auto"/>
-        <w:jc w:val="both"/>
-        <w:rPr>
-          <w:rFonts w:ascii="Cambria" w:hAnsi="Cambria"/>
-        </w:rPr>
-      </w:pPr>
-      <w:r>
-        <w:rPr>
-          <w:rFonts w:ascii="Cambria" w:hAnsi="Cambria"/>
-        </w:rPr>
-        <w:t>Escreve o sumário da aula;</w:t>
-      </w:r>
-    </w:p>
-    <w:p>
-      <w:pPr>
-        <w:pStyle w:val="ListParagraph"/>
-        <w:numPr>
-          <w:ilvl w:val="1"/>
-          <w:numId w:val="5"/>
-        </w:numPr>
-        <w:spacing w:line="360" w:lineRule="auto"/>
-        <w:jc w:val="both"/>
-        <w:rPr>
-          <w:rFonts w:ascii="Cambria" w:hAnsi="Cambria"/>
-        </w:rPr>
-      </w:pPr>
-      <w:r>
-        <w:rPr>
-          <w:rFonts w:ascii="Cambria" w:hAnsi="Cambria"/>
-        </w:rPr>
-        <w:t>Escolhe a data da mesma.</w:t>
-      </w:r>
-    </w:p>
-    <w:p>
-      <w:pPr>
-        <w:pStyle w:val="ListParagraph"/>
-        <w:numPr>
-          <w:ilvl w:val="0"/>
-          <w:numId w:val="5"/>
-        </w:numPr>
-        <w:spacing w:line="360" w:lineRule="auto"/>
-        <w:jc w:val="both"/>
-        <w:rPr>
-          <w:rFonts w:ascii="Cambria" w:hAnsi="Cambria"/>
-        </w:rPr>
-      </w:pPr>
-      <w:r>
-        <w:rPr>
-          <w:rFonts w:ascii="Cambria" w:hAnsi="Cambria"/>
-        </w:rPr>
-        <w:t>Confirma a criação de uma aula.</w:t>
+        <w:t>Analisa</w:t>
+      </w:r>
+      <w:r>
+        <w:rPr>
+          <w:rFonts w:ascii="Cambria" w:hAnsi="Cambria"/>
+        </w:rPr>
+        <w:t xml:space="preserve"> a informação que pretende</w:t>
+      </w:r>
+      <w:r>
+        <w:rPr>
+          <w:rFonts w:ascii="Cambria" w:hAnsi="Cambria"/>
+        </w:rPr>
+        <w:t>;</w:t>
       </w:r>
     </w:p>
     <w:p>

</xml_diff>